<commit_message>
Update figures w/ wrong p-values
</commit_message>
<xml_diff>
--- a/tables/table_chi_statistic.docx
+++ b/tables/table_chi_statistic.docx
@@ -348,7 +348,7 @@
                 <w:szCs w:val="22"/>
                 <w:color w:val="000000"/>
               </w:rPr>
-              <w:t xml:space="preserve">1</w:t>
+              <w:t xml:space="preserve">A</w:t>
             </w:r>
           </w:p>
         </w:tc>
@@ -580,7 +580,7 @@
                 <w:szCs w:val="22"/>
                 <w:color w:val="000000"/>
               </w:rPr>
-              <w:t xml:space="preserve">3</w:t>
+              <w:t xml:space="preserve">C</w:t>
             </w:r>
           </w:p>
         </w:tc>
@@ -812,7 +812,7 @@
                 <w:szCs w:val="22"/>
                 <w:color w:val="000000"/>
               </w:rPr>
-              <w:t xml:space="preserve">1</w:t>
+              <w:t xml:space="preserve">A</w:t>
             </w:r>
           </w:p>
         </w:tc>
@@ -1044,7 +1044,7 @@
                 <w:szCs w:val="22"/>
                 <w:color w:val="000000"/>
               </w:rPr>
-              <w:t xml:space="preserve">2</w:t>
+              <w:t xml:space="preserve">B</w:t>
             </w:r>
           </w:p>
         </w:tc>
@@ -1276,7 +1276,7 @@
                 <w:szCs w:val="22"/>
                 <w:color w:val="000000"/>
               </w:rPr>
-              <w:t xml:space="preserve">3</w:t>
+              <w:t xml:space="preserve">C</w:t>
             </w:r>
           </w:p>
         </w:tc>
@@ -1508,7 +1508,7 @@
                 <w:szCs w:val="22"/>
                 <w:color w:val="000000"/>
               </w:rPr>
-              <w:t xml:space="preserve">4</w:t>
+              <w:t xml:space="preserve">D</w:t>
             </w:r>
           </w:p>
         </w:tc>
@@ -1740,7 +1740,7 @@
                 <w:szCs w:val="22"/>
                 <w:color w:val="000000"/>
               </w:rPr>
-              <w:t xml:space="preserve">1</w:t>
+              <w:t xml:space="preserve">A</w:t>
             </w:r>
           </w:p>
         </w:tc>
@@ -1972,7 +1972,7 @@
                 <w:szCs w:val="22"/>
                 <w:color w:val="000000"/>
               </w:rPr>
-              <w:t xml:space="preserve">2</w:t>
+              <w:t xml:space="preserve">B</w:t>
             </w:r>
           </w:p>
         </w:tc>
@@ -2204,7 +2204,7 @@
                 <w:szCs w:val="22"/>
                 <w:color w:val="000000"/>
               </w:rPr>
-              <w:t xml:space="preserve">3</w:t>
+              <w:t xml:space="preserve">C</w:t>
             </w:r>
           </w:p>
         </w:tc>
@@ -2436,7 +2436,7 @@
                 <w:szCs w:val="22"/>
                 <w:color w:val="000000"/>
               </w:rPr>
-              <w:t xml:space="preserve">4</w:t>
+              <w:t xml:space="preserve">D</w:t>
             </w:r>
           </w:p>
         </w:tc>

</xml_diff>